<commit_message>
UCD - Proccess RE
</commit_message>
<xml_diff>
--- a/Improgress/1. Planning and Process/1.2. Requirement Plan and Process/RE_Requirement Plan_Ver1.0.docx
+++ b/Improgress/1. Planning and Process/1.2. Requirement Plan and Process/RE_Requirement Plan_Ver1.0.docx
@@ -1,6 +1,6 @@
 
 <file path=word/document.xml><?xml version="1.0" encoding="utf-8"?>
-<w:document xmlns:wpc="http://schemas.microsoft.com/office/word/2010/wordprocessingCanvas" xmlns:cx="http://schemas.microsoft.com/office/drawing/2014/chartex" xmlns:mc="http://schemas.openxmlformats.org/markup-compatibility/2006" xmlns:o="urn:schemas-microsoft-com:office:office" xmlns:r="http://schemas.openxmlformats.org/officeDocument/2006/relationships" xmlns:m="http://schemas.openxmlformats.org/officeDocument/2006/math" xmlns:v="urn:schemas-microsoft-com:vml" xmlns:wp14="http://schemas.microsoft.com/office/word/2010/wordprocessingDrawing" xmlns:wp="http://schemas.openxmlformats.org/drawingml/2006/wordprocessingDrawing" xmlns:w10="urn:schemas-microsoft-com:office:word" xmlns:w="http://schemas.openxmlformats.org/wordprocessingml/2006/main" xmlns:w14="http://schemas.microsoft.com/office/word/2010/wordml" xmlns:w15="http://schemas.microsoft.com/office/word/2012/wordml" xmlns:w16se="http://schemas.microsoft.com/office/word/2015/wordml/symex" xmlns:wpg="http://schemas.microsoft.com/office/word/2010/wordprocessingGroup" xmlns:wpi="http://schemas.microsoft.com/office/word/2010/wordprocessingInk" xmlns:wne="http://schemas.microsoft.com/office/word/2006/wordml" xmlns:wps="http://schemas.microsoft.com/office/word/2010/wordprocessingShape" mc:Ignorable="w14 w15 w16se wp14">
+<w:document xmlns:wpc="http://schemas.microsoft.com/office/word/2010/wordprocessingCanvas" xmlns:cx="http://schemas.microsoft.com/office/drawing/2014/chartex" xmlns:cx1="http://schemas.microsoft.com/office/drawing/2015/9/8/chartex" xmlns:cx2="http://schemas.microsoft.com/office/drawing/2015/10/21/chartex" xmlns:cx3="http://schemas.microsoft.com/office/drawing/2016/5/9/chartex" xmlns:cx4="http://schemas.microsoft.com/office/drawing/2016/5/10/chartex" xmlns:cx5="http://schemas.microsoft.com/office/drawing/2016/5/11/chartex" xmlns:cx6="http://schemas.microsoft.com/office/drawing/2016/5/12/chartex" xmlns:cx7="http://schemas.microsoft.com/office/drawing/2016/5/13/chartex" xmlns:cx8="http://schemas.microsoft.com/office/drawing/2016/5/14/chartex" xmlns:mc="http://schemas.openxmlformats.org/markup-compatibility/2006" xmlns:aink="http://schemas.microsoft.com/office/drawing/2016/ink" xmlns:am3d="http://schemas.microsoft.com/office/drawing/2017/model3d" xmlns:o="urn:schemas-microsoft-com:office:office" xmlns:r="http://schemas.openxmlformats.org/officeDocument/2006/relationships" xmlns:m="http://schemas.openxmlformats.org/officeDocument/2006/math" xmlns:v="urn:schemas-microsoft-com:vml" xmlns:wp14="http://schemas.microsoft.com/office/word/2010/wordprocessingDrawing" xmlns:wp="http://schemas.openxmlformats.org/drawingml/2006/wordprocessingDrawing" xmlns:w10="urn:schemas-microsoft-com:office:word" xmlns:w="http://schemas.openxmlformats.org/wordprocessingml/2006/main" xmlns:w14="http://schemas.microsoft.com/office/word/2010/wordml" xmlns:w15="http://schemas.microsoft.com/office/word/2012/wordml" xmlns:w16cid="http://schemas.microsoft.com/office/word/2016/wordml/cid" xmlns:w16se="http://schemas.microsoft.com/office/word/2015/wordml/symex" xmlns:wpg="http://schemas.microsoft.com/office/word/2010/wordprocessingGroup" xmlns:wpi="http://schemas.microsoft.com/office/word/2010/wordprocessingInk" xmlns:wne="http://schemas.microsoft.com/office/word/2006/wordml" xmlns:wps="http://schemas.microsoft.com/office/word/2010/wordprocessingShape" mc:Ignorable="w14 w15 w16se w16cid wp14">
   <w:body>
     <w:p>
       <w:pPr>
@@ -211,7 +211,7 @@
               </wp:anchor>
             </w:drawing>
           </mc:Choice>
-          <mc:Fallback xmlns:w16cid="http://schemas.microsoft.com/office/word/2016/wordml/cid" xmlns:am3d="http://schemas.microsoft.com/office/drawing/2017/model3d" xmlns:aink="http://schemas.microsoft.com/office/drawing/2016/ink" xmlns:cx8="http://schemas.microsoft.com/office/drawing/2016/5/14/chartex" xmlns:cx7="http://schemas.microsoft.com/office/drawing/2016/5/13/chartex" xmlns:cx6="http://schemas.microsoft.com/office/drawing/2016/5/12/chartex" xmlns:cx5="http://schemas.microsoft.com/office/drawing/2016/5/11/chartex" xmlns:cx4="http://schemas.microsoft.com/office/drawing/2016/5/10/chartex" xmlns:cx3="http://schemas.microsoft.com/office/drawing/2016/5/9/chartex" xmlns:cx2="http://schemas.microsoft.com/office/drawing/2015/10/21/chartex" xmlns:cx1="http://schemas.microsoft.com/office/drawing/2015/9/8/chartex">
+          <mc:Fallback>
             <w:pict>
               <v:rect w14:anchorId="6639DA22" id="Rectangle 5" o:spid="_x0000_s1026" style="position:absolute;margin-left:-152.25pt;margin-top:33.8pt;width:800.7pt;height:44.25pt;z-index:-251657216;visibility:visible;mso-wrap-style:square;mso-width-percent:0;mso-height-percent:0;mso-wrap-distance-left:9pt;mso-wrap-distance-top:0;mso-wrap-distance-right:9pt;mso-wrap-distance-bottom:0;mso-position-horizontal:absolute;mso-position-horizontal-relative:page;mso-position-vertical:absolute;mso-position-vertical-relative:text;mso-width-percent:0;mso-height-percent:0;mso-width-relative:margin;mso-height-relative:margin;v-text-anchor:middle" o:gfxdata="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" fillcolor="#3e5c83" strokecolor="#eef2f7" strokeweight="1.25pt">
                 <v:textbox>
@@ -2756,13 +2756,16 @@
       <w:r>
         <w:rPr>
           <w:rFonts w:cstheme="minorHAnsi"/>
+          <w:b/>
           <w:noProof/>
+          <w:sz w:val="26"/>
+          <w:szCs w:val="26"/>
         </w:rPr>
         <w:drawing>
-          <wp:inline distT="0" distB="0" distL="0" distR="0" wp14:anchorId="03E89E54" wp14:editId="1B20AA6A">
-            <wp:extent cx="5731510" cy="3319145"/>
-            <wp:effectExtent l="0" t="0" r="2540" b="0"/>
-            <wp:docPr id="2" name="Picture 2"/>
+          <wp:inline distT="0" distB="0" distL="0" distR="0" wp14:anchorId="0DC040D9" wp14:editId="23847A8F">
+            <wp:extent cx="5724525" cy="4438650"/>
+            <wp:effectExtent l="0" t="0" r="9525" b="0"/>
+            <wp:docPr id="3" name="Picture 3"/>
             <wp:cNvGraphicFramePr>
               <a:graphicFrameLocks xmlns:a="http://schemas.openxmlformats.org/drawingml/2006/main" noChangeAspect="1"/>
             </wp:cNvGraphicFramePr>
@@ -2770,23 +2773,36 @@
               <a:graphicData uri="http://schemas.openxmlformats.org/drawingml/2006/picture">
                 <pic:pic xmlns:pic="http://schemas.openxmlformats.org/drawingml/2006/picture">
                   <pic:nvPicPr>
-                    <pic:cNvPr id="1" name=""/>
-                    <pic:cNvPicPr/>
+                    <pic:cNvPr id="0" name="Picture 119"/>
+                    <pic:cNvPicPr>
+                      <a:picLocks noChangeAspect="1" noChangeArrowheads="1"/>
+                    </pic:cNvPicPr>
                   </pic:nvPicPr>
                   <pic:blipFill>
-                    <a:blip r:embed="rId9"/>
+                    <a:blip r:embed="rId9">
+                      <a:extLst>
+                        <a:ext uri="{28A0092B-C50C-407E-A947-70E740481C1C}">
+                          <a14:useLocalDpi xmlns:a14="http://schemas.microsoft.com/office/drawing/2010/main" val="0"/>
+                        </a:ext>
+                      </a:extLst>
+                    </a:blip>
+                    <a:srcRect/>
                     <a:stretch>
                       <a:fillRect/>
                     </a:stretch>
                   </pic:blipFill>
-                  <pic:spPr>
+                  <pic:spPr bwMode="auto">
                     <a:xfrm>
                       <a:off x="0" y="0"/>
-                      <a:ext cx="5731510" cy="3319145"/>
+                      <a:ext cx="5724525" cy="4438650"/>
                     </a:xfrm>
                     <a:prstGeom prst="rect">
                       <a:avLst/>
                     </a:prstGeom>
+                    <a:noFill/>
+                    <a:ln>
+                      <a:noFill/>
+                    </a:ln>
                   </pic:spPr>
                 </pic:pic>
               </a:graphicData>
@@ -2794,6 +2810,8 @@
           </wp:inline>
         </w:drawing>
       </w:r>
+      <w:bookmarkStart w:id="9" w:name="_GoBack"/>
+      <w:bookmarkEnd w:id="9"/>
     </w:p>
     <w:p>
       <w:pPr>
@@ -2806,8 +2824,8 @@
           <w:szCs w:val="24"/>
         </w:rPr>
       </w:pPr>
-      <w:bookmarkStart w:id="9" w:name="_Toc453673659"/>
-      <w:bookmarkStart w:id="10" w:name="_Toc23842586"/>
+      <w:bookmarkStart w:id="10" w:name="_Toc453673659"/>
+      <w:bookmarkStart w:id="11" w:name="_Toc23842586"/>
       <w:r>
         <w:rPr>
           <w:rFonts w:asciiTheme="minorHAnsi" w:hAnsiTheme="minorHAnsi" w:cstheme="minorHAnsi"/>
@@ -2872,8 +2890,8 @@
         </w:rPr>
         <w:t>. Requirement Process</w:t>
       </w:r>
-      <w:bookmarkEnd w:id="9"/>
       <w:bookmarkEnd w:id="10"/>
+      <w:bookmarkEnd w:id="11"/>
     </w:p>
     <w:p>
       <w:pPr>
@@ -2890,7 +2908,7 @@
           <w:sz w:val="28"/>
         </w:rPr>
       </w:pPr>
-      <w:bookmarkStart w:id="11" w:name="_Toc23842609"/>
+      <w:bookmarkStart w:id="12" w:name="_Toc23842609"/>
       <w:r>
         <w:rPr>
           <w:rFonts w:cstheme="minorHAnsi"/>
@@ -2902,7 +2920,7 @@
       </w:r>
       <w:bookmarkEnd w:id="7"/>
       <w:bookmarkEnd w:id="8"/>
-      <w:bookmarkEnd w:id="11"/>
+      <w:bookmarkEnd w:id="12"/>
     </w:p>
     <w:tbl>
       <w:tblPr>
@@ -2947,6 +2965,7 @@
                 <w:sz w:val="24"/>
                 <w:szCs w:val="24"/>
               </w:rPr>
+              <w:lastRenderedPageBreak/>
               <w:t>Role</w:t>
             </w:r>
           </w:p>
@@ -3184,7 +3203,6 @@
                 <w:sz w:val="24"/>
                 <w:szCs w:val="24"/>
               </w:rPr>
-              <w:lastRenderedPageBreak/>
               <w:t>Requirement Engineer</w:t>
             </w:r>
           </w:p>
@@ -3528,10 +3546,10 @@
           <w:szCs w:val="24"/>
         </w:rPr>
       </w:pPr>
-      <w:bookmarkStart w:id="12" w:name="_Toc452986401"/>
-      <w:bookmarkStart w:id="13" w:name="_Toc453143510"/>
-      <w:bookmarkStart w:id="14" w:name="_Toc23842599"/>
-      <w:bookmarkStart w:id="15" w:name="_Toc452985303"/>
+      <w:bookmarkStart w:id="13" w:name="_Toc452986401"/>
+      <w:bookmarkStart w:id="14" w:name="_Toc453143510"/>
+      <w:bookmarkStart w:id="15" w:name="_Toc23842599"/>
+      <w:bookmarkStart w:id="16" w:name="_Toc452985303"/>
       <w:r>
         <w:rPr>
           <w:rFonts w:asciiTheme="minorHAnsi" w:hAnsiTheme="minorHAnsi" w:cstheme="minorHAnsi"/>
@@ -3596,9 +3614,9 @@
         </w:rPr>
         <w:t>. Roles and Responsibilities</w:t>
       </w:r>
-      <w:bookmarkEnd w:id="12"/>
       <w:bookmarkEnd w:id="13"/>
       <w:bookmarkEnd w:id="14"/>
+      <w:bookmarkEnd w:id="15"/>
     </w:p>
     <w:p>
       <w:pPr>
@@ -3615,8 +3633,8 @@
           <w:sz w:val="32"/>
         </w:rPr>
       </w:pPr>
-      <w:bookmarkStart w:id="16" w:name="_Toc23842610"/>
-      <w:bookmarkEnd w:id="15"/>
+      <w:bookmarkStart w:id="17" w:name="_Toc23842610"/>
+      <w:bookmarkEnd w:id="16"/>
       <w:r>
         <w:rPr>
           <w:rFonts w:cstheme="minorHAnsi"/>
@@ -3626,7 +3644,7 @@
         </w:rPr>
         <w:t>Document</w:t>
       </w:r>
-      <w:bookmarkEnd w:id="16"/>
+      <w:bookmarkEnd w:id="17"/>
       <w:r>
         <w:rPr>
           <w:rFonts w:cstheme="minorHAnsi"/>
@@ -3903,10 +3921,10 @@
           <w:szCs w:val="24"/>
         </w:rPr>
       </w:pPr>
-      <w:bookmarkStart w:id="17" w:name="_Toc452986402"/>
-      <w:bookmarkStart w:id="18" w:name="_Toc453143511"/>
-      <w:bookmarkStart w:id="19" w:name="_Toc23842600"/>
-      <w:bookmarkStart w:id="20" w:name="_Toc452985304"/>
+      <w:bookmarkStart w:id="18" w:name="_Toc452986402"/>
+      <w:bookmarkStart w:id="19" w:name="_Toc453143511"/>
+      <w:bookmarkStart w:id="20" w:name="_Toc23842600"/>
+      <w:bookmarkStart w:id="21" w:name="_Toc452985304"/>
       <w:r>
         <w:rPr>
           <w:rFonts w:asciiTheme="minorHAnsi" w:hAnsiTheme="minorHAnsi" w:cstheme="minorHAnsi"/>
@@ -3971,8 +3989,8 @@
         </w:rPr>
         <w:t xml:space="preserve">. </w:t>
       </w:r>
-      <w:bookmarkEnd w:id="17"/>
       <w:bookmarkEnd w:id="18"/>
+      <w:bookmarkEnd w:id="19"/>
       <w:r>
         <w:rPr>
           <w:rFonts w:asciiTheme="minorHAnsi" w:hAnsiTheme="minorHAnsi" w:cstheme="minorHAnsi"/>
@@ -3991,7 +4009,7 @@
         </w:rPr>
         <w:t>ocument</w:t>
       </w:r>
-      <w:bookmarkEnd w:id="19"/>
+      <w:bookmarkEnd w:id="20"/>
       <w:r>
         <w:rPr>
           <w:rFonts w:asciiTheme="minorHAnsi" w:hAnsiTheme="minorHAnsi" w:cstheme="minorHAnsi"/>
@@ -4025,8 +4043,8 @@
           <w:sz w:val="28"/>
         </w:rPr>
       </w:pPr>
-      <w:bookmarkStart w:id="21" w:name="_Toc23842611"/>
-      <w:bookmarkEnd w:id="20"/>
+      <w:bookmarkStart w:id="22" w:name="_Toc23842611"/>
+      <w:bookmarkEnd w:id="21"/>
       <w:r>
         <w:rPr>
           <w:rFonts w:cstheme="minorHAnsi"/>
@@ -4036,7 +4054,7 @@
         </w:rPr>
         <w:t>Scope</w:t>
       </w:r>
-      <w:bookmarkEnd w:id="21"/>
+      <w:bookmarkEnd w:id="22"/>
       <w:r>
         <w:rPr>
           <w:rFonts w:cstheme="minorHAnsi"/>
@@ -4237,9 +4255,9 @@
           <w:sz w:val="32"/>
         </w:rPr>
       </w:pPr>
-      <w:bookmarkStart w:id="22" w:name="_Toc452985305"/>
-      <w:bookmarkStart w:id="23" w:name="_Toc453593370"/>
-      <w:bookmarkStart w:id="24" w:name="_Toc23842612"/>
+      <w:bookmarkStart w:id="23" w:name="_Toc452985305"/>
+      <w:bookmarkStart w:id="24" w:name="_Toc453593370"/>
+      <w:bookmarkStart w:id="25" w:name="_Toc23842612"/>
       <w:r>
         <w:rPr>
           <w:rFonts w:cstheme="minorHAnsi"/>
@@ -4249,9 +4267,9 @@
         </w:rPr>
         <w:t>Reference</w:t>
       </w:r>
-      <w:bookmarkEnd w:id="22"/>
       <w:bookmarkEnd w:id="23"/>
       <w:bookmarkEnd w:id="24"/>
+      <w:bookmarkEnd w:id="25"/>
     </w:p>
     <w:p>
       <w:pPr>
@@ -4262,8 +4280,6 @@
           <w:szCs w:val="24"/>
         </w:rPr>
       </w:pPr>
-      <w:bookmarkStart w:id="25" w:name="_GoBack"/>
-      <w:bookmarkEnd w:id="25"/>
     </w:p>
     <w:sectPr>
       <w:headerReference w:type="default" r:id="rId10"/>
@@ -4281,7 +4297,7 @@
 </file>
 
 <file path=word/endnotes.xml><?xml version="1.0" encoding="utf-8"?>
-<w:endnotes xmlns:wpc="http://schemas.microsoft.com/office/word/2010/wordprocessingCanvas" xmlns:cx="http://schemas.microsoft.com/office/drawing/2014/chartex" xmlns:mc="http://schemas.openxmlformats.org/markup-compatibility/2006" xmlns:o="urn:schemas-microsoft-com:office:office" xmlns:r="http://schemas.openxmlformats.org/officeDocument/2006/relationships" xmlns:m="http://schemas.openxmlformats.org/officeDocument/2006/math" xmlns:v="urn:schemas-microsoft-com:vml" xmlns:wp14="http://schemas.microsoft.com/office/word/2010/wordprocessingDrawing" xmlns:wp="http://schemas.openxmlformats.org/drawingml/2006/wordprocessingDrawing" xmlns:w10="urn:schemas-microsoft-com:office:word" xmlns:w="http://schemas.openxmlformats.org/wordprocessingml/2006/main" xmlns:w14="http://schemas.microsoft.com/office/word/2010/wordml" xmlns:w15="http://schemas.microsoft.com/office/word/2012/wordml" xmlns:w16se="http://schemas.microsoft.com/office/word/2015/wordml/symex" xmlns:wpg="http://schemas.microsoft.com/office/word/2010/wordprocessingGroup" xmlns:wpi="http://schemas.microsoft.com/office/word/2010/wordprocessingInk" xmlns:wne="http://schemas.microsoft.com/office/word/2006/wordml" xmlns:wps="http://schemas.microsoft.com/office/word/2010/wordprocessingShape" mc:Ignorable="w14 w15 w16se wp14">
+<w:endnotes xmlns:wpc="http://schemas.microsoft.com/office/word/2010/wordprocessingCanvas" xmlns:cx="http://schemas.microsoft.com/office/drawing/2014/chartex" xmlns:cx1="http://schemas.microsoft.com/office/drawing/2015/9/8/chartex" xmlns:cx2="http://schemas.microsoft.com/office/drawing/2015/10/21/chartex" xmlns:cx3="http://schemas.microsoft.com/office/drawing/2016/5/9/chartex" xmlns:cx4="http://schemas.microsoft.com/office/drawing/2016/5/10/chartex" xmlns:cx5="http://schemas.microsoft.com/office/drawing/2016/5/11/chartex" xmlns:cx6="http://schemas.microsoft.com/office/drawing/2016/5/12/chartex" xmlns:cx7="http://schemas.microsoft.com/office/drawing/2016/5/13/chartex" xmlns:cx8="http://schemas.microsoft.com/office/drawing/2016/5/14/chartex" xmlns:mc="http://schemas.openxmlformats.org/markup-compatibility/2006" xmlns:aink="http://schemas.microsoft.com/office/drawing/2016/ink" xmlns:am3d="http://schemas.microsoft.com/office/drawing/2017/model3d" xmlns:o="urn:schemas-microsoft-com:office:office" xmlns:r="http://schemas.openxmlformats.org/officeDocument/2006/relationships" xmlns:m="http://schemas.openxmlformats.org/officeDocument/2006/math" xmlns:v="urn:schemas-microsoft-com:vml" xmlns:wp14="http://schemas.microsoft.com/office/word/2010/wordprocessingDrawing" xmlns:wp="http://schemas.openxmlformats.org/drawingml/2006/wordprocessingDrawing" xmlns:w10="urn:schemas-microsoft-com:office:word" xmlns:w="http://schemas.openxmlformats.org/wordprocessingml/2006/main" xmlns:w14="http://schemas.microsoft.com/office/word/2010/wordml" xmlns:w15="http://schemas.microsoft.com/office/word/2012/wordml" xmlns:w16cid="http://schemas.microsoft.com/office/word/2016/wordml/cid" xmlns:w16se="http://schemas.microsoft.com/office/word/2015/wordml/symex" xmlns:wpg="http://schemas.microsoft.com/office/word/2010/wordprocessingGroup" xmlns:wpi="http://schemas.microsoft.com/office/word/2010/wordprocessingInk" xmlns:wne="http://schemas.microsoft.com/office/word/2006/wordml" xmlns:wps="http://schemas.microsoft.com/office/word/2010/wordprocessingShape" mc:Ignorable="w14 w15 w16se w16cid wp14">
   <w:endnote w:type="separator" w:id="-1">
     <w:p>
       <w:pPr>
@@ -4306,7 +4322,7 @@
 </file>
 
 <file path=word/footer1.xml><?xml version="1.0" encoding="utf-8"?>
-<w:ftr xmlns:wpc="http://schemas.microsoft.com/office/word/2010/wordprocessingCanvas" xmlns:cx="http://schemas.microsoft.com/office/drawing/2014/chartex" xmlns:mc="http://schemas.openxmlformats.org/markup-compatibility/2006" xmlns:o="urn:schemas-microsoft-com:office:office" xmlns:r="http://schemas.openxmlformats.org/officeDocument/2006/relationships" xmlns:m="http://schemas.openxmlformats.org/officeDocument/2006/math" xmlns:v="urn:schemas-microsoft-com:vml" xmlns:wp14="http://schemas.microsoft.com/office/word/2010/wordprocessingDrawing" xmlns:wp="http://schemas.openxmlformats.org/drawingml/2006/wordprocessingDrawing" xmlns:w10="urn:schemas-microsoft-com:office:word" xmlns:w="http://schemas.openxmlformats.org/wordprocessingml/2006/main" xmlns:w14="http://schemas.microsoft.com/office/word/2010/wordml" xmlns:w15="http://schemas.microsoft.com/office/word/2012/wordml" xmlns:w16se="http://schemas.microsoft.com/office/word/2015/wordml/symex" xmlns:wpg="http://schemas.microsoft.com/office/word/2010/wordprocessingGroup" xmlns:wpi="http://schemas.microsoft.com/office/word/2010/wordprocessingInk" xmlns:wne="http://schemas.microsoft.com/office/word/2006/wordml" xmlns:wps="http://schemas.microsoft.com/office/word/2010/wordprocessingShape" mc:Ignorable="w14 w15 w16se wp14">
+<w:ftr xmlns:wpc="http://schemas.microsoft.com/office/word/2010/wordprocessingCanvas" xmlns:cx="http://schemas.microsoft.com/office/drawing/2014/chartex" xmlns:cx1="http://schemas.microsoft.com/office/drawing/2015/9/8/chartex" xmlns:cx2="http://schemas.microsoft.com/office/drawing/2015/10/21/chartex" xmlns:cx3="http://schemas.microsoft.com/office/drawing/2016/5/9/chartex" xmlns:cx4="http://schemas.microsoft.com/office/drawing/2016/5/10/chartex" xmlns:cx5="http://schemas.microsoft.com/office/drawing/2016/5/11/chartex" xmlns:cx6="http://schemas.microsoft.com/office/drawing/2016/5/12/chartex" xmlns:cx7="http://schemas.microsoft.com/office/drawing/2016/5/13/chartex" xmlns:cx8="http://schemas.microsoft.com/office/drawing/2016/5/14/chartex" xmlns:mc="http://schemas.openxmlformats.org/markup-compatibility/2006" xmlns:aink="http://schemas.microsoft.com/office/drawing/2016/ink" xmlns:am3d="http://schemas.microsoft.com/office/drawing/2017/model3d" xmlns:o="urn:schemas-microsoft-com:office:office" xmlns:r="http://schemas.openxmlformats.org/officeDocument/2006/relationships" xmlns:m="http://schemas.openxmlformats.org/officeDocument/2006/math" xmlns:v="urn:schemas-microsoft-com:vml" xmlns:wp14="http://schemas.microsoft.com/office/word/2010/wordprocessingDrawing" xmlns:wp="http://schemas.openxmlformats.org/drawingml/2006/wordprocessingDrawing" xmlns:w10="urn:schemas-microsoft-com:office:word" xmlns:w="http://schemas.openxmlformats.org/wordprocessingml/2006/main" xmlns:w14="http://schemas.microsoft.com/office/word/2010/wordml" xmlns:w15="http://schemas.microsoft.com/office/word/2012/wordml" xmlns:w16cid="http://schemas.microsoft.com/office/word/2016/wordml/cid" xmlns:w16se="http://schemas.microsoft.com/office/word/2015/wordml/symex" xmlns:wpg="http://schemas.microsoft.com/office/word/2010/wordprocessingGroup" xmlns:wpi="http://schemas.microsoft.com/office/word/2010/wordprocessingInk" xmlns:wne="http://schemas.microsoft.com/office/word/2006/wordml" xmlns:wps="http://schemas.microsoft.com/office/word/2010/wordprocessingShape" mc:Ignorable="w14 w15 w16se w16cid wp14">
   <w:sdt>
     <w:sdtPr>
       <w:rPr>
@@ -4422,7 +4438,7 @@
 </file>
 
 <file path=word/footer2.xml><?xml version="1.0" encoding="utf-8"?>
-<w:ftr xmlns:wpc="http://schemas.microsoft.com/office/word/2010/wordprocessingCanvas" xmlns:cx="http://schemas.microsoft.com/office/drawing/2014/chartex" xmlns:mc="http://schemas.openxmlformats.org/markup-compatibility/2006" xmlns:o="urn:schemas-microsoft-com:office:office" xmlns:r="http://schemas.openxmlformats.org/officeDocument/2006/relationships" xmlns:m="http://schemas.openxmlformats.org/officeDocument/2006/math" xmlns:v="urn:schemas-microsoft-com:vml" xmlns:wp14="http://schemas.microsoft.com/office/word/2010/wordprocessingDrawing" xmlns:wp="http://schemas.openxmlformats.org/drawingml/2006/wordprocessingDrawing" xmlns:w10="urn:schemas-microsoft-com:office:word" xmlns:w="http://schemas.openxmlformats.org/wordprocessingml/2006/main" xmlns:w14="http://schemas.microsoft.com/office/word/2010/wordml" xmlns:w15="http://schemas.microsoft.com/office/word/2012/wordml" xmlns:w16se="http://schemas.microsoft.com/office/word/2015/wordml/symex" xmlns:wpg="http://schemas.microsoft.com/office/word/2010/wordprocessingGroup" xmlns:wpi="http://schemas.microsoft.com/office/word/2010/wordprocessingInk" xmlns:wne="http://schemas.microsoft.com/office/word/2006/wordml" xmlns:wps="http://schemas.microsoft.com/office/word/2010/wordprocessingShape" mc:Ignorable="w14 w15 w16se wp14">
+<w:ftr xmlns:wpc="http://schemas.microsoft.com/office/word/2010/wordprocessingCanvas" xmlns:cx="http://schemas.microsoft.com/office/drawing/2014/chartex" xmlns:cx1="http://schemas.microsoft.com/office/drawing/2015/9/8/chartex" xmlns:cx2="http://schemas.microsoft.com/office/drawing/2015/10/21/chartex" xmlns:cx3="http://schemas.microsoft.com/office/drawing/2016/5/9/chartex" xmlns:cx4="http://schemas.microsoft.com/office/drawing/2016/5/10/chartex" xmlns:cx5="http://schemas.microsoft.com/office/drawing/2016/5/11/chartex" xmlns:cx6="http://schemas.microsoft.com/office/drawing/2016/5/12/chartex" xmlns:cx7="http://schemas.microsoft.com/office/drawing/2016/5/13/chartex" xmlns:cx8="http://schemas.microsoft.com/office/drawing/2016/5/14/chartex" xmlns:mc="http://schemas.openxmlformats.org/markup-compatibility/2006" xmlns:aink="http://schemas.microsoft.com/office/drawing/2016/ink" xmlns:am3d="http://schemas.microsoft.com/office/drawing/2017/model3d" xmlns:o="urn:schemas-microsoft-com:office:office" xmlns:r="http://schemas.openxmlformats.org/officeDocument/2006/relationships" xmlns:m="http://schemas.openxmlformats.org/officeDocument/2006/math" xmlns:v="urn:schemas-microsoft-com:vml" xmlns:wp14="http://schemas.microsoft.com/office/word/2010/wordprocessingDrawing" xmlns:wp="http://schemas.openxmlformats.org/drawingml/2006/wordprocessingDrawing" xmlns:w10="urn:schemas-microsoft-com:office:word" xmlns:w="http://schemas.openxmlformats.org/wordprocessingml/2006/main" xmlns:w14="http://schemas.microsoft.com/office/word/2010/wordml" xmlns:w15="http://schemas.microsoft.com/office/word/2012/wordml" xmlns:w16cid="http://schemas.microsoft.com/office/word/2016/wordml/cid" xmlns:w16se="http://schemas.microsoft.com/office/word/2015/wordml/symex" xmlns:wpg="http://schemas.microsoft.com/office/word/2010/wordprocessingGroup" xmlns:wpi="http://schemas.microsoft.com/office/word/2010/wordprocessingInk" xmlns:wne="http://schemas.microsoft.com/office/word/2006/wordml" xmlns:wps="http://schemas.microsoft.com/office/word/2010/wordprocessingShape" mc:Ignorable="w14 w15 w16se w16cid wp14">
   <w:sdt>
     <w:sdtPr>
       <w:rPr>
@@ -4533,7 +4549,7 @@
 </file>
 
 <file path=word/footnotes.xml><?xml version="1.0" encoding="utf-8"?>
-<w:footnotes xmlns:wpc="http://schemas.microsoft.com/office/word/2010/wordprocessingCanvas" xmlns:cx="http://schemas.microsoft.com/office/drawing/2014/chartex" xmlns:mc="http://schemas.openxmlformats.org/markup-compatibility/2006" xmlns:o="urn:schemas-microsoft-com:office:office" xmlns:r="http://schemas.openxmlformats.org/officeDocument/2006/relationships" xmlns:m="http://schemas.openxmlformats.org/officeDocument/2006/math" xmlns:v="urn:schemas-microsoft-com:vml" xmlns:wp14="http://schemas.microsoft.com/office/word/2010/wordprocessingDrawing" xmlns:wp="http://schemas.openxmlformats.org/drawingml/2006/wordprocessingDrawing" xmlns:w10="urn:schemas-microsoft-com:office:word" xmlns:w="http://schemas.openxmlformats.org/wordprocessingml/2006/main" xmlns:w14="http://schemas.microsoft.com/office/word/2010/wordml" xmlns:w15="http://schemas.microsoft.com/office/word/2012/wordml" xmlns:w16se="http://schemas.microsoft.com/office/word/2015/wordml/symex" xmlns:wpg="http://schemas.microsoft.com/office/word/2010/wordprocessingGroup" xmlns:wpi="http://schemas.microsoft.com/office/word/2010/wordprocessingInk" xmlns:wne="http://schemas.microsoft.com/office/word/2006/wordml" xmlns:wps="http://schemas.microsoft.com/office/word/2010/wordprocessingShape" mc:Ignorable="w14 w15 w16se wp14">
+<w:footnotes xmlns:wpc="http://schemas.microsoft.com/office/word/2010/wordprocessingCanvas" xmlns:cx="http://schemas.microsoft.com/office/drawing/2014/chartex" xmlns:cx1="http://schemas.microsoft.com/office/drawing/2015/9/8/chartex" xmlns:cx2="http://schemas.microsoft.com/office/drawing/2015/10/21/chartex" xmlns:cx3="http://schemas.microsoft.com/office/drawing/2016/5/9/chartex" xmlns:cx4="http://schemas.microsoft.com/office/drawing/2016/5/10/chartex" xmlns:cx5="http://schemas.microsoft.com/office/drawing/2016/5/11/chartex" xmlns:cx6="http://schemas.microsoft.com/office/drawing/2016/5/12/chartex" xmlns:cx7="http://schemas.microsoft.com/office/drawing/2016/5/13/chartex" xmlns:cx8="http://schemas.microsoft.com/office/drawing/2016/5/14/chartex" xmlns:mc="http://schemas.openxmlformats.org/markup-compatibility/2006" xmlns:aink="http://schemas.microsoft.com/office/drawing/2016/ink" xmlns:am3d="http://schemas.microsoft.com/office/drawing/2017/model3d" xmlns:o="urn:schemas-microsoft-com:office:office" xmlns:r="http://schemas.openxmlformats.org/officeDocument/2006/relationships" xmlns:m="http://schemas.openxmlformats.org/officeDocument/2006/math" xmlns:v="urn:schemas-microsoft-com:vml" xmlns:wp14="http://schemas.microsoft.com/office/word/2010/wordprocessingDrawing" xmlns:wp="http://schemas.openxmlformats.org/drawingml/2006/wordprocessingDrawing" xmlns:w10="urn:schemas-microsoft-com:office:word" xmlns:w="http://schemas.openxmlformats.org/wordprocessingml/2006/main" xmlns:w14="http://schemas.microsoft.com/office/word/2010/wordml" xmlns:w15="http://schemas.microsoft.com/office/word/2012/wordml" xmlns:w16cid="http://schemas.microsoft.com/office/word/2016/wordml/cid" xmlns:w16se="http://schemas.microsoft.com/office/word/2015/wordml/symex" xmlns:wpg="http://schemas.microsoft.com/office/word/2010/wordprocessingGroup" xmlns:wpi="http://schemas.microsoft.com/office/word/2010/wordprocessingInk" xmlns:wne="http://schemas.microsoft.com/office/word/2006/wordml" xmlns:wps="http://schemas.microsoft.com/office/word/2010/wordprocessingShape" mc:Ignorable="w14 w15 w16se w16cid wp14">
   <w:footnote w:type="separator" w:id="-1">
     <w:p>
       <w:pPr>
@@ -4558,7 +4574,7 @@
 </file>
 
 <file path=word/header1.xml><?xml version="1.0" encoding="utf-8"?>
-<w:hdr xmlns:wpc="http://schemas.microsoft.com/office/word/2010/wordprocessingCanvas" xmlns:cx="http://schemas.microsoft.com/office/drawing/2014/chartex" xmlns:mc="http://schemas.openxmlformats.org/markup-compatibility/2006" xmlns:o="urn:schemas-microsoft-com:office:office" xmlns:r="http://schemas.openxmlformats.org/officeDocument/2006/relationships" xmlns:m="http://schemas.openxmlformats.org/officeDocument/2006/math" xmlns:v="urn:schemas-microsoft-com:vml" xmlns:wp14="http://schemas.microsoft.com/office/word/2010/wordprocessingDrawing" xmlns:wp="http://schemas.openxmlformats.org/drawingml/2006/wordprocessingDrawing" xmlns:w10="urn:schemas-microsoft-com:office:word" xmlns:w="http://schemas.openxmlformats.org/wordprocessingml/2006/main" xmlns:w14="http://schemas.microsoft.com/office/word/2010/wordml" xmlns:w15="http://schemas.microsoft.com/office/word/2012/wordml" xmlns:w16se="http://schemas.microsoft.com/office/word/2015/wordml/symex" xmlns:wpg="http://schemas.microsoft.com/office/word/2010/wordprocessingGroup" xmlns:wpi="http://schemas.microsoft.com/office/word/2010/wordprocessingInk" xmlns:wne="http://schemas.microsoft.com/office/word/2006/wordml" xmlns:wps="http://schemas.microsoft.com/office/word/2010/wordprocessingShape" mc:Ignorable="w14 w15 w16se wp14">
+<w:hdr xmlns:wpc="http://schemas.microsoft.com/office/word/2010/wordprocessingCanvas" xmlns:cx="http://schemas.microsoft.com/office/drawing/2014/chartex" xmlns:cx1="http://schemas.microsoft.com/office/drawing/2015/9/8/chartex" xmlns:cx2="http://schemas.microsoft.com/office/drawing/2015/10/21/chartex" xmlns:cx3="http://schemas.microsoft.com/office/drawing/2016/5/9/chartex" xmlns:cx4="http://schemas.microsoft.com/office/drawing/2016/5/10/chartex" xmlns:cx5="http://schemas.microsoft.com/office/drawing/2016/5/11/chartex" xmlns:cx6="http://schemas.microsoft.com/office/drawing/2016/5/12/chartex" xmlns:cx7="http://schemas.microsoft.com/office/drawing/2016/5/13/chartex" xmlns:cx8="http://schemas.microsoft.com/office/drawing/2016/5/14/chartex" xmlns:mc="http://schemas.openxmlformats.org/markup-compatibility/2006" xmlns:aink="http://schemas.microsoft.com/office/drawing/2016/ink" xmlns:am3d="http://schemas.microsoft.com/office/drawing/2017/model3d" xmlns:o="urn:schemas-microsoft-com:office:office" xmlns:r="http://schemas.openxmlformats.org/officeDocument/2006/relationships" xmlns:m="http://schemas.openxmlformats.org/officeDocument/2006/math" xmlns:v="urn:schemas-microsoft-com:vml" xmlns:wp14="http://schemas.microsoft.com/office/word/2010/wordprocessingDrawing" xmlns:wp="http://schemas.openxmlformats.org/drawingml/2006/wordprocessingDrawing" xmlns:w10="urn:schemas-microsoft-com:office:word" xmlns:w="http://schemas.openxmlformats.org/wordprocessingml/2006/main" xmlns:w14="http://schemas.microsoft.com/office/word/2010/wordml" xmlns:w15="http://schemas.microsoft.com/office/word/2012/wordml" xmlns:w16cid="http://schemas.microsoft.com/office/word/2016/wordml/cid" xmlns:w16se="http://schemas.microsoft.com/office/word/2015/wordml/symex" xmlns:wpg="http://schemas.microsoft.com/office/word/2010/wordprocessingGroup" xmlns:wpi="http://schemas.microsoft.com/office/word/2010/wordprocessingInk" xmlns:wne="http://schemas.microsoft.com/office/word/2006/wordml" xmlns:wps="http://schemas.microsoft.com/office/word/2010/wordprocessingShape" mc:Ignorable="w14 w15 w16se w16cid wp14">
   <w:p>
     <w:pPr>
       <w:tabs>
@@ -4628,7 +4644,7 @@
             </wp:anchor>
           </w:drawing>
         </mc:Choice>
-        <mc:Fallback xmlns:mv="urn:schemas-microsoft-com:mac:vml" xmlns:mo="http://schemas.microsoft.com/office/mac/office/2008/main" xmlns:w16cid="http://schemas.microsoft.com/office/word/2016/wordml/cid" xmlns:am3d="http://schemas.microsoft.com/office/drawing/2017/model3d" xmlns:aink="http://schemas.microsoft.com/office/drawing/2016/ink" xmlns:cx8="http://schemas.microsoft.com/office/drawing/2016/5/14/chartex" xmlns:cx7="http://schemas.microsoft.com/office/drawing/2016/5/13/chartex" xmlns:cx6="http://schemas.microsoft.com/office/drawing/2016/5/12/chartex" xmlns:cx5="http://schemas.microsoft.com/office/drawing/2016/5/11/chartex" xmlns:cx4="http://schemas.microsoft.com/office/drawing/2016/5/10/chartex" xmlns:cx3="http://schemas.microsoft.com/office/drawing/2016/5/9/chartex" xmlns:cx2="http://schemas.microsoft.com/office/drawing/2015/10/21/chartex" xmlns:cx1="http://schemas.microsoft.com/office/drawing/2015/9/8/chartex">
+        <mc:Fallback xmlns:mo="http://schemas.microsoft.com/office/mac/office/2008/main" xmlns:mv="urn:schemas-microsoft-com:mac:vml">
           <w:pict>
             <v:line w14:anchorId="64FC7809" id="Straight Connector 12" o:spid="_x0000_s1026" style="position:absolute;flip:y;z-index:251663360;visibility:visible;mso-wrap-style:square;mso-wrap-distance-left:9pt;mso-wrap-distance-top:0;mso-wrap-distance-right:9pt;mso-wrap-distance-bottom:0;mso-position-horizontal:absolute;mso-position-horizontal-relative:text;mso-position-vertical:absolute;mso-position-vertical-relative:text" from="-30.75pt,23.8pt" to="509.25pt,24.55pt" o:gfxdata="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" strokecolor="#2381be"/>
           </w:pict>
@@ -4689,7 +4705,7 @@
 </file>
 
 <file path=word/header2.xml><?xml version="1.0" encoding="utf-8"?>
-<w:hdr xmlns:wpc="http://schemas.microsoft.com/office/word/2010/wordprocessingCanvas" xmlns:cx="http://schemas.microsoft.com/office/drawing/2014/chartex" xmlns:mc="http://schemas.openxmlformats.org/markup-compatibility/2006" xmlns:o="urn:schemas-microsoft-com:office:office" xmlns:r="http://schemas.openxmlformats.org/officeDocument/2006/relationships" xmlns:m="http://schemas.openxmlformats.org/officeDocument/2006/math" xmlns:v="urn:schemas-microsoft-com:vml" xmlns:wp14="http://schemas.microsoft.com/office/word/2010/wordprocessingDrawing" xmlns:wp="http://schemas.openxmlformats.org/drawingml/2006/wordprocessingDrawing" xmlns:w10="urn:schemas-microsoft-com:office:word" xmlns:w="http://schemas.openxmlformats.org/wordprocessingml/2006/main" xmlns:w14="http://schemas.microsoft.com/office/word/2010/wordml" xmlns:w15="http://schemas.microsoft.com/office/word/2012/wordml" xmlns:w16se="http://schemas.microsoft.com/office/word/2015/wordml/symex" xmlns:wpg="http://schemas.microsoft.com/office/word/2010/wordprocessingGroup" xmlns:wpi="http://schemas.microsoft.com/office/word/2010/wordprocessingInk" xmlns:wne="http://schemas.microsoft.com/office/word/2006/wordml" xmlns:wps="http://schemas.microsoft.com/office/word/2010/wordprocessingShape" mc:Ignorable="w14 w15 w16se wp14">
+<w:hdr xmlns:wpc="http://schemas.microsoft.com/office/word/2010/wordprocessingCanvas" xmlns:cx="http://schemas.microsoft.com/office/drawing/2014/chartex" xmlns:cx1="http://schemas.microsoft.com/office/drawing/2015/9/8/chartex" xmlns:cx2="http://schemas.microsoft.com/office/drawing/2015/10/21/chartex" xmlns:cx3="http://schemas.microsoft.com/office/drawing/2016/5/9/chartex" xmlns:cx4="http://schemas.microsoft.com/office/drawing/2016/5/10/chartex" xmlns:cx5="http://schemas.microsoft.com/office/drawing/2016/5/11/chartex" xmlns:cx6="http://schemas.microsoft.com/office/drawing/2016/5/12/chartex" xmlns:cx7="http://schemas.microsoft.com/office/drawing/2016/5/13/chartex" xmlns:cx8="http://schemas.microsoft.com/office/drawing/2016/5/14/chartex" xmlns:mc="http://schemas.openxmlformats.org/markup-compatibility/2006" xmlns:aink="http://schemas.microsoft.com/office/drawing/2016/ink" xmlns:am3d="http://schemas.microsoft.com/office/drawing/2017/model3d" xmlns:o="urn:schemas-microsoft-com:office:office" xmlns:r="http://schemas.openxmlformats.org/officeDocument/2006/relationships" xmlns:m="http://schemas.openxmlformats.org/officeDocument/2006/math" xmlns:v="urn:schemas-microsoft-com:vml" xmlns:wp14="http://schemas.microsoft.com/office/word/2010/wordprocessingDrawing" xmlns:wp="http://schemas.openxmlformats.org/drawingml/2006/wordprocessingDrawing" xmlns:w10="urn:schemas-microsoft-com:office:word" xmlns:w="http://schemas.openxmlformats.org/wordprocessingml/2006/main" xmlns:w14="http://schemas.microsoft.com/office/word/2010/wordml" xmlns:w15="http://schemas.microsoft.com/office/word/2012/wordml" xmlns:w16cid="http://schemas.microsoft.com/office/word/2016/wordml/cid" xmlns:w16se="http://schemas.microsoft.com/office/word/2015/wordml/symex" xmlns:wpg="http://schemas.microsoft.com/office/word/2010/wordprocessingGroup" xmlns:wpi="http://schemas.microsoft.com/office/word/2010/wordprocessingInk" xmlns:wne="http://schemas.microsoft.com/office/word/2006/wordml" xmlns:wps="http://schemas.microsoft.com/office/word/2010/wordprocessingShape" mc:Ignorable="w14 w15 w16se w16cid wp14">
   <w:p>
     <w:pPr>
       <w:tabs>
@@ -4786,7 +4802,7 @@
             </wp:anchor>
           </w:drawing>
         </mc:Choice>
-        <mc:Fallback xmlns:w16cid="http://schemas.microsoft.com/office/word/2016/wordml/cid" xmlns:am3d="http://schemas.microsoft.com/office/drawing/2017/model3d" xmlns:aink="http://schemas.microsoft.com/office/drawing/2016/ink" xmlns:cx8="http://schemas.microsoft.com/office/drawing/2016/5/14/chartex" xmlns:cx7="http://schemas.microsoft.com/office/drawing/2016/5/13/chartex" xmlns:cx6="http://schemas.microsoft.com/office/drawing/2016/5/12/chartex" xmlns:cx5="http://schemas.microsoft.com/office/drawing/2016/5/11/chartex" xmlns:cx4="http://schemas.microsoft.com/office/drawing/2016/5/10/chartex" xmlns:cx3="http://schemas.microsoft.com/office/drawing/2016/5/9/chartex" xmlns:cx2="http://schemas.microsoft.com/office/drawing/2015/10/21/chartex" xmlns:cx1="http://schemas.microsoft.com/office/drawing/2015/9/8/chartex">
+        <mc:Fallback>
           <w:pict>
             <v:line w14:anchorId="0904000C" id="Straight Connector 4" o:spid="_x0000_s1026" style="position:absolute;flip:y;z-index:251665408;visibility:visible;mso-wrap-style:square;mso-width-percent:0;mso-height-percent:0;mso-wrap-distance-left:9pt;mso-wrap-distance-top:0;mso-wrap-distance-right:9pt;mso-wrap-distance-bottom:0;mso-position-horizontal:absolute;mso-position-horizontal-relative:text;mso-position-vertical:absolute;mso-position-vertical-relative:text;mso-width-percent:0;mso-height-percent:0;mso-width-relative:margin;mso-height-relative:margin" from="-5.6pt,13pt" to="493.7pt,13pt" o:gfxdata="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" strokecolor="#3e5c83"/>
           </w:pict>
@@ -4829,7 +4845,7 @@
 </file>
 
 <file path=word/numbering.xml><?xml version="1.0" encoding="utf-8"?>
-<w:numbering xmlns:wpc="http://schemas.microsoft.com/office/word/2010/wordprocessingCanvas" xmlns:cx="http://schemas.microsoft.com/office/drawing/2014/chartex" xmlns:mc="http://schemas.openxmlformats.org/markup-compatibility/2006" xmlns:o="urn:schemas-microsoft-com:office:office" xmlns:r="http://schemas.openxmlformats.org/officeDocument/2006/relationships" xmlns:m="http://schemas.openxmlformats.org/officeDocument/2006/math" xmlns:v="urn:schemas-microsoft-com:vml" xmlns:wp14="http://schemas.microsoft.com/office/word/2010/wordprocessingDrawing" xmlns:wp="http://schemas.openxmlformats.org/drawingml/2006/wordprocessingDrawing" xmlns:w10="urn:schemas-microsoft-com:office:word" xmlns:w="http://schemas.openxmlformats.org/wordprocessingml/2006/main" xmlns:w14="http://schemas.microsoft.com/office/word/2010/wordml" xmlns:w15="http://schemas.microsoft.com/office/word/2012/wordml" xmlns:w16se="http://schemas.microsoft.com/office/word/2015/wordml/symex" xmlns:wpg="http://schemas.microsoft.com/office/word/2010/wordprocessingGroup" xmlns:wpi="http://schemas.microsoft.com/office/word/2010/wordprocessingInk" xmlns:wne="http://schemas.microsoft.com/office/word/2006/wordml" xmlns:wps="http://schemas.microsoft.com/office/word/2010/wordprocessingShape" mc:Ignorable="w14 w15 w16se wp14">
+<w:numbering xmlns:wpc="http://schemas.microsoft.com/office/word/2010/wordprocessingCanvas" xmlns:cx="http://schemas.microsoft.com/office/drawing/2014/chartex" xmlns:cx1="http://schemas.microsoft.com/office/drawing/2015/9/8/chartex" xmlns:cx2="http://schemas.microsoft.com/office/drawing/2015/10/21/chartex" xmlns:cx3="http://schemas.microsoft.com/office/drawing/2016/5/9/chartex" xmlns:cx4="http://schemas.microsoft.com/office/drawing/2016/5/10/chartex" xmlns:cx5="http://schemas.microsoft.com/office/drawing/2016/5/11/chartex" xmlns:cx6="http://schemas.microsoft.com/office/drawing/2016/5/12/chartex" xmlns:cx7="http://schemas.microsoft.com/office/drawing/2016/5/13/chartex" xmlns:cx8="http://schemas.microsoft.com/office/drawing/2016/5/14/chartex" xmlns:mc="http://schemas.openxmlformats.org/markup-compatibility/2006" xmlns:aink="http://schemas.microsoft.com/office/drawing/2016/ink" xmlns:am3d="http://schemas.microsoft.com/office/drawing/2017/model3d" xmlns:o="urn:schemas-microsoft-com:office:office" xmlns:r="http://schemas.openxmlformats.org/officeDocument/2006/relationships" xmlns:m="http://schemas.openxmlformats.org/officeDocument/2006/math" xmlns:v="urn:schemas-microsoft-com:vml" xmlns:wp14="http://schemas.microsoft.com/office/word/2010/wordprocessingDrawing" xmlns:wp="http://schemas.openxmlformats.org/drawingml/2006/wordprocessingDrawing" xmlns:w10="urn:schemas-microsoft-com:office:word" xmlns:w="http://schemas.openxmlformats.org/wordprocessingml/2006/main" xmlns:w14="http://schemas.microsoft.com/office/word/2010/wordml" xmlns:w15="http://schemas.microsoft.com/office/word/2012/wordml" xmlns:w16cid="http://schemas.microsoft.com/office/word/2016/wordml/cid" xmlns:w16se="http://schemas.microsoft.com/office/word/2015/wordml/symex" xmlns:wpg="http://schemas.microsoft.com/office/word/2010/wordprocessingGroup" xmlns:wpi="http://schemas.microsoft.com/office/word/2010/wordprocessingInk" xmlns:wne="http://schemas.microsoft.com/office/word/2006/wordml" xmlns:wps="http://schemas.microsoft.com/office/word/2010/wordprocessingShape" mc:Ignorable="w14 w15 w16se w16cid wp14">
   <w:abstractNum w:abstractNumId="0" w15:restartNumberingAfterBreak="0">
     <w:nsid w:val="00D34EC7"/>
     <w:multiLevelType w:val="multilevel"/>
@@ -7942,7 +7958,7 @@
 </file>
 
 <file path=word/styles.xml><?xml version="1.0" encoding="utf-8"?>
-<w:styles xmlns:mc="http://schemas.openxmlformats.org/markup-compatibility/2006" xmlns:r="http://schemas.openxmlformats.org/officeDocument/2006/relationships" xmlns:w="http://schemas.openxmlformats.org/wordprocessingml/2006/main" xmlns:w14="http://schemas.microsoft.com/office/word/2010/wordml" xmlns:w15="http://schemas.microsoft.com/office/word/2012/wordml" xmlns:w16se="http://schemas.microsoft.com/office/word/2015/wordml/symex" mc:Ignorable="w14 w15 w16se">
+<w:styles xmlns:mc="http://schemas.openxmlformats.org/markup-compatibility/2006" xmlns:r="http://schemas.openxmlformats.org/officeDocument/2006/relationships" xmlns:w="http://schemas.openxmlformats.org/wordprocessingml/2006/main" xmlns:w14="http://schemas.microsoft.com/office/word/2010/wordml" xmlns:w15="http://schemas.microsoft.com/office/word/2012/wordml" xmlns:w16cid="http://schemas.microsoft.com/office/word/2016/wordml/cid" xmlns:w16se="http://schemas.microsoft.com/office/word/2015/wordml/symex" mc:Ignorable="w14 w15 w16se w16cid">
   <w:docDefaults>
     <w:rPrDefault>
       <w:rPr>
@@ -7958,7 +7974,7 @@
       </w:pPr>
     </w:pPrDefault>
   </w:docDefaults>
-  <w:latentStyles w:defLockedState="0" w:defUIPriority="99" w:defSemiHidden="0" w:defUnhideWhenUsed="0" w:defQFormat="0" w:count="371">
+  <w:latentStyles w:defLockedState="0" w:defUIPriority="99" w:defSemiHidden="0" w:defUnhideWhenUsed="0" w:defQFormat="0" w:count="376">
     <w:lsdException w:name="Normal" w:uiPriority="0" w:qFormat="1"/>
     <w:lsdException w:name="heading 1" w:uiPriority="0" w:qFormat="1"/>
     <w:lsdException w:name="heading 2" w:semiHidden="1" w:uiPriority="0" w:unhideWhenUsed="1" w:qFormat="1"/>
@@ -8064,7 +8080,6 @@
     <w:lsdException w:name="HTML Sample" w:semiHidden="1" w:unhideWhenUsed="1"/>
     <w:lsdException w:name="HTML Typewriter" w:semiHidden="1" w:unhideWhenUsed="1"/>
     <w:lsdException w:name="HTML Variable" w:semiHidden="1" w:unhideWhenUsed="1"/>
-    <w:lsdException w:name="Normal Table" w:semiHidden="1" w:unhideWhenUsed="1"/>
     <w:lsdException w:name="annotation subject" w:semiHidden="1" w:unhideWhenUsed="1"/>
     <w:lsdException w:name="No List" w:semiHidden="1" w:unhideWhenUsed="1"/>
     <w:lsdException w:name="Outline List 1" w:semiHidden="1" w:unhideWhenUsed="1"/>
@@ -8107,11 +8122,8 @@
     <w:lsdException w:name="Table Contemporary" w:semiHidden="1" w:unhideWhenUsed="1"/>
     <w:lsdException w:name="Table Elegant" w:semiHidden="1" w:unhideWhenUsed="1"/>
     <w:lsdException w:name="Table Professional" w:semiHidden="1" w:unhideWhenUsed="1"/>
-    <w:lsdException w:name="Table Subtle 1" w:semiHidden="1" w:unhideWhenUsed="1"/>
     <w:lsdException w:name="Table Subtle 2" w:semiHidden="1" w:unhideWhenUsed="1"/>
     <w:lsdException w:name="Table Web 1" w:semiHidden="1" w:unhideWhenUsed="1"/>
-    <w:lsdException w:name="Table Web 2" w:semiHidden="1" w:unhideWhenUsed="1"/>
-    <w:lsdException w:name="Table Web 3" w:semiHidden="1" w:unhideWhenUsed="1"/>
     <w:lsdException w:name="Balloon Text" w:semiHidden="1" w:unhideWhenUsed="1"/>
     <w:lsdException w:name="Table Grid" w:uiPriority="59"/>
     <w:lsdException w:name="Table Theme" w:semiHidden="1" w:unhideWhenUsed="1"/>
@@ -8330,6 +8342,11 @@
     <w:lsdException w:name="List Table 5 Dark Accent 6" w:uiPriority="50"/>
     <w:lsdException w:name="List Table 6 Colorful Accent 6" w:uiPriority="51"/>
     <w:lsdException w:name="List Table 7 Colorful Accent 6" w:uiPriority="52"/>
+    <w:lsdException w:name="Mention" w:semiHidden="1" w:unhideWhenUsed="1"/>
+    <w:lsdException w:name="Smart Hyperlink" w:semiHidden="1" w:unhideWhenUsed="1"/>
+    <w:lsdException w:name="Hashtag" w:semiHidden="1" w:unhideWhenUsed="1"/>
+    <w:lsdException w:name="Unresolved Mention" w:semiHidden="1" w:unhideWhenUsed="1"/>
+    <w:lsdException w:name="Smart Link" w:semiHidden="1" w:unhideWhenUsed="1"/>
   </w:latentStyles>
   <w:style w:type="paragraph" w:default="1" w:styleId="Normal">
     <w:name w:val="Normal"/>
@@ -9237,7 +9254,7 @@
 </file>
 
 <file path=customXml/itemProps1.xml><?xml version="1.0" encoding="utf-8"?>
-<ds:datastoreItem xmlns:ds="http://schemas.openxmlformats.org/officeDocument/2006/customXml" ds:itemID="{D25EC0FD-EE36-4240-9260-F3BEE51E1A98}">
+<ds:datastoreItem xmlns:ds="http://schemas.openxmlformats.org/officeDocument/2006/customXml" ds:itemID="{5B746AA1-65F2-401D-B3AA-18D9C2BF6403}">
   <ds:schemaRefs>
     <ds:schemaRef ds:uri="http://schemas.openxmlformats.org/officeDocument/2006/bibliography"/>
   </ds:schemaRefs>

</xml_diff>